<commit_message>
Preguntas sobre mi simulacion de ruido
</commit_message>
<xml_diff>
--- a/Notas/Reduccion de ratio de error de single qubit gates.docx
+++ b/Notas/Reduccion de ratio de error de single qubit gates.docx
@@ -1147,7 +1147,8 @@
       </w:r>
       <w:r>
         <w:rPr>
-          <w:lang w:val="es-AR"/>
+          <w:noProof/>
+          <w:lang w:val="es-AR" w:eastAsia="es-AR"/>
         </w:rPr>
         <w:drawing>
           <wp:inline distT="0" distB="0" distL="0" distR="0" wp14:anchorId="1991963B" wp14:editId="5F502230">
@@ -1200,7 +1201,8 @@
       </w:pPr>
       <w:r>
         <w:rPr>
-          <w:lang w:val="es-AR"/>
+          <w:noProof/>
+          <w:lang w:val="es-AR" w:eastAsia="es-AR"/>
         </w:rPr>
         <w:drawing>
           <wp:inline distT="0" distB="0" distL="0" distR="0" wp14:anchorId="309FF6D0" wp14:editId="5325370E">
@@ -1573,7 +1575,8 @@
       </w:pPr>
       <w:r>
         <w:rPr>
-          <w:lang w:val="es-AR"/>
+          <w:noProof/>
+          <w:lang w:val="es-AR" w:eastAsia="es-AR"/>
         </w:rPr>
         <w:drawing>
           <wp:inline distT="0" distB="0" distL="0" distR="0" wp14:anchorId="721154F4" wp14:editId="7A0183AC">
@@ -2187,7 +2190,8 @@
       </w:r>
       <w:r>
         <w:rPr>
-          <w:lang w:val="es-AR"/>
+          <w:noProof/>
+          <w:lang w:val="es-AR" w:eastAsia="es-AR"/>
         </w:rPr>
         <w:drawing>
           <wp:inline distT="0" distB="0" distL="0" distR="0" wp14:anchorId="64D274F5" wp14:editId="36B4D9C8">
@@ -2268,7 +2272,8 @@
       </w:pPr>
       <w:r>
         <w:rPr>
-          <w:lang w:val="es-AR"/>
+          <w:noProof/>
+          <w:lang w:val="es-AR" w:eastAsia="es-AR"/>
         </w:rPr>
         <w:drawing>
           <wp:inline distT="0" distB="0" distL="0" distR="0" wp14:anchorId="1641F6F5" wp14:editId="7BABC807">
@@ -2315,7 +2320,8 @@
       </w:pPr>
       <w:r>
         <w:rPr>
-          <w:lang w:val="es-AR"/>
+          <w:noProof/>
+          <w:lang w:val="es-AR" w:eastAsia="es-AR"/>
         </w:rPr>
         <w:drawing>
           <wp:inline distT="0" distB="0" distL="0" distR="0" wp14:anchorId="01FC5456" wp14:editId="7E065F17">
@@ -2368,7 +2374,8 @@
       </w:r>
       <w:r>
         <w:rPr>
-          <w:lang w:val="es-AR"/>
+          <w:noProof/>
+          <w:lang w:val="es-AR" w:eastAsia="es-AR"/>
         </w:rPr>
         <w:drawing>
           <wp:inline distT="0" distB="0" distL="0" distR="0" wp14:anchorId="62576BE6" wp14:editId="300786F5">
@@ -2414,7 +2421,8 @@
       </w:r>
       <w:r>
         <w:rPr>
-          <w:lang w:val="es-AR"/>
+          <w:noProof/>
+          <w:lang w:val="es-AR" w:eastAsia="es-AR"/>
         </w:rPr>
         <w:drawing>
           <wp:inline distT="0" distB="0" distL="0" distR="0" wp14:anchorId="1CFCD63A" wp14:editId="32B32BA6">
@@ -2474,7 +2482,8 @@
       </w:r>
       <w:r>
         <w:rPr>
-          <w:lang w:val="es-AR"/>
+          <w:noProof/>
+          <w:lang w:val="es-AR" w:eastAsia="es-AR"/>
         </w:rPr>
         <w:drawing>
           <wp:inline distT="0" distB="0" distL="0" distR="0" wp14:anchorId="7AC3CB70" wp14:editId="47FC141F">
@@ -2562,7 +2571,8 @@
       </w:r>
       <w:r>
         <w:rPr>
-          <w:lang w:val="es-AR"/>
+          <w:noProof/>
+          <w:lang w:val="es-AR" w:eastAsia="es-AR"/>
         </w:rPr>
         <w:drawing>
           <wp:inline distT="0" distB="0" distL="0" distR="0" wp14:anchorId="111058B2" wp14:editId="30978022">
@@ -2650,7 +2660,8 @@
       <w:proofErr w:type="spellEnd"/>
       <w:r>
         <w:rPr>
-          <w:lang w:val="es-AR"/>
+          <w:noProof/>
+          <w:lang w:val="es-AR" w:eastAsia="es-AR"/>
         </w:rPr>
         <w:drawing>
           <wp:inline distT="0" distB="0" distL="0" distR="0" wp14:anchorId="1A7D5C5E" wp14:editId="564D4B21">
@@ -2710,7 +2721,8 @@
       </w:r>
       <w:r>
         <w:rPr>
-          <w:lang w:val="es-AR"/>
+          <w:noProof/>
+          <w:lang w:val="es-AR" w:eastAsia="es-AR"/>
         </w:rPr>
         <w:drawing>
           <wp:inline distT="0" distB="0" distL="0" distR="0" wp14:anchorId="1841E93A" wp14:editId="2D52B134">
@@ -2756,7 +2768,8 @@
       </w:r>
       <w:r>
         <w:rPr>
-          <w:lang w:val="es-AR"/>
+          <w:noProof/>
+          <w:lang w:val="es-AR" w:eastAsia="es-AR"/>
         </w:rPr>
         <w:drawing>
           <wp:inline distT="0" distB="0" distL="0" distR="0" wp14:anchorId="35C5F23A" wp14:editId="0B131FAC">
@@ -2796,7 +2809,8 @@
       </w:r>
       <w:r>
         <w:rPr>
-          <w:lang w:val="es-AR"/>
+          <w:noProof/>
+          <w:lang w:val="es-AR" w:eastAsia="es-AR"/>
         </w:rPr>
         <w:drawing>
           <wp:inline distT="0" distB="0" distL="0" distR="0" wp14:anchorId="5AE6E80E" wp14:editId="28B364F5">
@@ -2843,7 +2857,8 @@
       </w:pPr>
       <w:r>
         <w:rPr>
-          <w:lang w:val="es-AR"/>
+          <w:noProof/>
+          <w:lang w:val="es-AR" w:eastAsia="es-AR"/>
         </w:rPr>
         <w:drawing>
           <wp:inline distT="0" distB="0" distL="0" distR="0" wp14:anchorId="220195D9" wp14:editId="0C825C5C">
@@ -2968,7 +2983,8 @@
       </w:r>
       <w:r>
         <w:rPr>
-          <w:lang w:val="es-AR"/>
+          <w:noProof/>
+          <w:lang w:val="es-AR" w:eastAsia="es-AR"/>
         </w:rPr>
         <w:drawing>
           <wp:inline distT="0" distB="0" distL="0" distR="0" wp14:anchorId="343ECA84" wp14:editId="55115726">
@@ -3042,7 +3058,8 @@
       </w:r>
       <w:r>
         <w:rPr>
-          <w:lang w:val="es-AR"/>
+          <w:noProof/>
+          <w:lang w:val="es-AR" w:eastAsia="es-AR"/>
         </w:rPr>
         <w:drawing>
           <wp:inline distT="0" distB="0" distL="0" distR="0" wp14:anchorId="07500D58" wp14:editId="5462E1D4">
@@ -3158,7 +3175,8 @@
       </w:pPr>
       <w:r>
         <w:rPr>
-          <w:lang w:val="es-AR"/>
+          <w:noProof/>
+          <w:lang w:val="es-AR" w:eastAsia="es-AR"/>
         </w:rPr>
         <w:drawing>
           <wp:inline distT="0" distB="0" distL="0" distR="0" wp14:anchorId="6A8C3DA0" wp14:editId="21252521">
@@ -3232,21 +3250,19 @@
         <w:rPr>
           <w:lang w:val="es-AR"/>
         </w:rPr>
-        <w:t xml:space="preserve">Usando el modelo descrito, veremos el protocolo por el cual la </w:t>
-      </w:r>
-      <w:proofErr w:type="spellStart"/>
-      <w:r>
-        <w:rPr>
-          <w:lang w:val="es-AR"/>
-        </w:rPr>
-        <w:t>fidelad</w:t>
-      </w:r>
-      <w:proofErr w:type="spellEnd"/>
-      <w:r>
-        <w:rPr>
-          <w:lang w:val="es-AR"/>
-        </w:rPr>
-        <w:t xml:space="preserve"> de una </w:t>
+        <w:t>Usando el modelo descrito, veremos el protocolo por el cual la fidel</w:t>
+      </w:r>
+      <w:r>
+        <w:rPr>
+          <w:lang w:val="es-AR"/>
+        </w:rPr>
+        <w:t>id</w:t>
+      </w:r>
+      <w:r>
+        <w:rPr>
+          <w:lang w:val="es-AR"/>
+        </w:rPr>
+        <w:t xml:space="preserve">ad de una </w:t>
       </w:r>
       <w:proofErr w:type="spellStart"/>
       <w:r>
@@ -3286,7 +3302,8 @@
       <w:proofErr w:type="spellEnd"/>
       <w:r>
         <w:rPr>
-          <w:lang w:val="es-AR"/>
+          <w:noProof/>
+          <w:lang w:val="es-AR" w:eastAsia="es-AR"/>
         </w:rPr>
         <w:drawing>
           <wp:inline distT="0" distB="0" distL="0" distR="0" wp14:anchorId="6B642CA3" wp14:editId="54912C34">
@@ -3354,7 +3371,8 @@
       <w:proofErr w:type="spellEnd"/>
       <w:r>
         <w:rPr>
-          <w:lang w:val="es-AR"/>
+          <w:noProof/>
+          <w:lang w:val="es-AR" w:eastAsia="es-AR"/>
         </w:rPr>
         <w:drawing>
           <wp:inline distT="0" distB="0" distL="0" distR="0" wp14:anchorId="5F5D4DE8" wp14:editId="5330D733">
@@ -3400,7 +3418,8 @@
       </w:r>
       <w:r>
         <w:rPr>
-          <w:lang w:val="es-AR"/>
+          <w:noProof/>
+          <w:lang w:val="es-AR" w:eastAsia="es-AR"/>
         </w:rPr>
         <w:drawing>
           <wp:inline distT="0" distB="0" distL="0" distR="0" wp14:anchorId="6CED42C4" wp14:editId="1D6D54D5">
@@ -3467,11 +3486,12 @@
       </w:r>
       <w:r>
         <w:rPr>
-          <w:lang w:val="es-AR"/>
+          <w:noProof/>
+          <w:lang w:val="es-AR" w:eastAsia="es-AR"/>
         </w:rPr>
         <w:drawing>
           <wp:inline distT="0" distB="0" distL="0" distR="0" wp14:anchorId="64DA6808" wp14:editId="10517B62">
-            <wp:extent cx="845173" cy="327721"/>
+            <wp:extent cx="810321" cy="307919"/>
             <wp:effectExtent l="0" t="0" r="0" b="0"/>
             <wp:docPr id="23" name="Imagen 23"/>
             <wp:cNvGraphicFramePr>
@@ -3484,20 +3504,27 @@
                     <pic:cNvPr id="1" name=""/>
                     <pic:cNvPicPr/>
                   </pic:nvPicPr>
-                  <pic:blipFill>
+                  <pic:blipFill rotWithShape="1">
                     <a:blip r:embed="rId24"/>
-                    <a:stretch>
-                      <a:fillRect/>
-                    </a:stretch>
+                    <a:srcRect l="4053" t="5973"/>
+                    <a:stretch/>
                   </pic:blipFill>
-                  <pic:spPr>
+                  <pic:spPr bwMode="auto">
                     <a:xfrm>
                       <a:off x="0" y="0"/>
-                      <a:ext cx="861245" cy="333953"/>
+                      <a:ext cx="826339" cy="314006"/>
                     </a:xfrm>
                     <a:prstGeom prst="rect">
                       <a:avLst/>
                     </a:prstGeom>
+                    <a:ln>
+                      <a:noFill/>
+                    </a:ln>
+                    <a:extLst>
+                      <a:ext uri="{53640926-AAD7-44D8-BBD7-CCE9431645EC}">
+                        <a14:shadowObscured xmlns:a14="http://schemas.microsoft.com/office/drawing/2010/main"/>
+                      </a:ext>
+                    </a:extLst>
                   </pic:spPr>
                 </pic:pic>
               </a:graphicData>
@@ -3514,7 +3541,8 @@
       </w:pPr>
       <w:r>
         <w:rPr>
-          <w:lang w:val="es-AR"/>
+          <w:noProof/>
+          <w:lang w:val="es-AR" w:eastAsia="es-AR"/>
         </w:rPr>
         <w:drawing>
           <wp:inline distT="0" distB="0" distL="0" distR="0" wp14:anchorId="5B88BE1A" wp14:editId="32461261">
@@ -3575,11 +3603,1102 @@
       </w:r>
     </w:p>
     <w:p>
-      <w:pPr>
-        <w:rPr>
-          <w:lang w:val="es-AR"/>
-        </w:rPr>
-      </w:pPr>
+      <w:r>
+        <w:rPr>
+          <w:lang w:val="es-AR"/>
+        </w:rPr>
+        <w:t xml:space="preserve">Se </w:t>
+      </w:r>
+      <w:proofErr w:type="spellStart"/>
+      <w:r>
+        <w:rPr>
+          <w:lang w:val="es-AR"/>
+        </w:rPr>
+        <w:t>encuntra</w:t>
+      </w:r>
+      <w:proofErr w:type="spellEnd"/>
+      <w:r>
+        <w:rPr>
+          <w:lang w:val="es-AR"/>
+        </w:rPr>
+        <w:t xml:space="preserve"> los </w:t>
+      </w:r>
+      <w:proofErr w:type="spellStart"/>
+      <w:r>
+        <w:rPr>
+          <w:lang w:val="es-AR"/>
+        </w:rPr>
+        <w:t>angulos</w:t>
+      </w:r>
+      <w:proofErr w:type="spellEnd"/>
+      <w:r>
+        <w:rPr>
+          <w:lang w:val="es-AR"/>
+        </w:rPr>
+        <w:t xml:space="preserve"> de Euler </w:t>
+      </w:r>
+      <w:proofErr w:type="spellStart"/>
+      <w:r>
+        <w:rPr>
+          <w:lang w:val="es-AR"/>
+        </w:rPr>
+        <w:t>optimos</w:t>
+      </w:r>
+      <w:proofErr w:type="spellEnd"/>
+      <w:r>
+        <w:rPr>
+          <w:lang w:val="es-AR"/>
+        </w:rPr>
+        <w:t xml:space="preserve"> </w:t>
+      </w:r>
+      <w:r>
+        <w:rPr>
+          <w:lang w:val="es-AR"/>
+        </w:rPr>
+        <w:drawing>
+          <wp:inline distT="0" distB="0" distL="0" distR="0" wp14:anchorId="5818BF01" wp14:editId="529421A4">
+            <wp:extent cx="721731" cy="248465"/>
+            <wp:effectExtent l="0" t="0" r="2540" b="0"/>
+            <wp:docPr id="5" name="Imagen 5"/>
+            <wp:cNvGraphicFramePr>
+              <a:graphicFrameLocks xmlns:a="http://schemas.openxmlformats.org/drawingml/2006/main" noChangeAspect="1"/>
+            </wp:cNvGraphicFramePr>
+            <a:graphic xmlns:a="http://schemas.openxmlformats.org/drawingml/2006/main">
+              <a:graphicData uri="http://schemas.openxmlformats.org/drawingml/2006/picture">
+                <pic:pic xmlns:pic="http://schemas.openxmlformats.org/drawingml/2006/picture">
+                  <pic:nvPicPr>
+                    <pic:cNvPr id="1" name=""/>
+                    <pic:cNvPicPr/>
+                  </pic:nvPicPr>
+                  <pic:blipFill>
+                    <a:blip r:embed="rId26"/>
+                    <a:stretch>
+                      <a:fillRect/>
+                    </a:stretch>
+                  </pic:blipFill>
+                  <pic:spPr>
+                    <a:xfrm>
+                      <a:off x="0" y="0"/>
+                      <a:ext cx="730277" cy="251407"/>
+                    </a:xfrm>
+                    <a:prstGeom prst="rect">
+                      <a:avLst/>
+                    </a:prstGeom>
+                  </pic:spPr>
+                </pic:pic>
+              </a:graphicData>
+            </a:graphic>
+          </wp:inline>
+        </w:drawing>
+      </w:r>
+      <w:r>
+        <w:rPr>
+          <w:lang w:val="es-AR"/>
+        </w:rPr>
+        <w:t xml:space="preserve"> usando </w:t>
+      </w:r>
+      <w:proofErr w:type="spellStart"/>
+      <w:r>
+        <w:rPr>
+          <w:lang w:val="es-AR"/>
+        </w:rPr>
+        <w:t>gradient</w:t>
+      </w:r>
+      <w:proofErr w:type="spellEnd"/>
+      <w:r>
+        <w:rPr>
+          <w:lang w:val="es-AR"/>
+        </w:rPr>
+        <w:t xml:space="preserve"> </w:t>
+      </w:r>
+      <w:proofErr w:type="spellStart"/>
+      <w:r>
+        <w:rPr>
+          <w:lang w:val="es-AR"/>
+        </w:rPr>
+        <w:t>descent</w:t>
+      </w:r>
+      <w:proofErr w:type="spellEnd"/>
+      <w:r>
+        <w:rPr>
+          <w:lang w:val="es-AR"/>
+        </w:rPr>
+        <w:t xml:space="preserve"> sobre los parámetros </w:t>
+      </w:r>
+      <w:r>
+        <w:rPr>
+          <w:noProof/>
+          <w:lang w:val="es-AR" w:eastAsia="es-AR"/>
+        </w:rPr>
+        <w:drawing>
+          <wp:inline distT="0" distB="0" distL="0" distR="0" wp14:anchorId="7D37F494" wp14:editId="66AEDE08">
+            <wp:extent cx="680114" cy="258441"/>
+            <wp:effectExtent l="0" t="0" r="5715" b="8890"/>
+            <wp:docPr id="25" name="Imagen 25"/>
+            <wp:cNvGraphicFramePr>
+              <a:graphicFrameLocks xmlns:a="http://schemas.openxmlformats.org/drawingml/2006/main" noChangeAspect="1"/>
+            </wp:cNvGraphicFramePr>
+            <a:graphic xmlns:a="http://schemas.openxmlformats.org/drawingml/2006/main">
+              <a:graphicData uri="http://schemas.openxmlformats.org/drawingml/2006/picture">
+                <pic:pic xmlns:pic="http://schemas.openxmlformats.org/drawingml/2006/picture">
+                  <pic:nvPicPr>
+                    <pic:cNvPr id="1" name=""/>
+                    <pic:cNvPicPr/>
+                  </pic:nvPicPr>
+                  <pic:blipFill rotWithShape="1">
+                    <a:blip r:embed="rId24"/>
+                    <a:srcRect l="4053" t="5973"/>
+                    <a:stretch/>
+                  </pic:blipFill>
+                  <pic:spPr bwMode="auto">
+                    <a:xfrm>
+                      <a:off x="0" y="0"/>
+                      <a:ext cx="709903" cy="269761"/>
+                    </a:xfrm>
+                    <a:prstGeom prst="rect">
+                      <a:avLst/>
+                    </a:prstGeom>
+                    <a:ln>
+                      <a:noFill/>
+                    </a:ln>
+                    <a:extLst>
+                      <a:ext uri="{53640926-AAD7-44D8-BBD7-CCE9431645EC}">
+                        <a14:shadowObscured xmlns:a14="http://schemas.microsoft.com/office/drawing/2010/main"/>
+                      </a:ext>
+                    </a:extLst>
+                  </pic:spPr>
+                </pic:pic>
+              </a:graphicData>
+            </a:graphic>
+          </wp:inline>
+        </w:drawing>
+      </w:r>
+      <w:r>
+        <w:rPr>
+          <w:lang w:val="es-AR"/>
+        </w:rPr>
+        <w:t xml:space="preserve">. En presencia de ruido, la descomposición en compuertas nativas </w:t>
+      </w:r>
+      <w:r>
+        <w:rPr>
+          <w:noProof/>
+          <w:lang w:val="es-AR" w:eastAsia="es-AR"/>
+        </w:rPr>
+        <w:drawing>
+          <wp:inline distT="0" distB="0" distL="0" distR="0" wp14:anchorId="2E078617" wp14:editId="71AFF492">
+            <wp:extent cx="813721" cy="248156"/>
+            <wp:effectExtent l="0" t="0" r="5715" b="0"/>
+            <wp:docPr id="26" name="Imagen 26"/>
+            <wp:cNvGraphicFramePr>
+              <a:graphicFrameLocks xmlns:a="http://schemas.openxmlformats.org/drawingml/2006/main" noChangeAspect="1"/>
+            </wp:cNvGraphicFramePr>
+            <a:graphic xmlns:a="http://schemas.openxmlformats.org/drawingml/2006/main">
+              <a:graphicData uri="http://schemas.openxmlformats.org/drawingml/2006/picture">
+                <pic:pic xmlns:pic="http://schemas.openxmlformats.org/drawingml/2006/picture">
+                  <pic:nvPicPr>
+                    <pic:cNvPr id="1" name=""/>
+                    <pic:cNvPicPr/>
+                  </pic:nvPicPr>
+                  <pic:blipFill>
+                    <a:blip r:embed="rId21"/>
+                    <a:stretch>
+                      <a:fillRect/>
+                    </a:stretch>
+                  </pic:blipFill>
+                  <pic:spPr>
+                    <a:xfrm>
+                      <a:off x="0" y="0"/>
+                      <a:ext cx="846322" cy="258098"/>
+                    </a:xfrm>
+                    <a:prstGeom prst="rect">
+                      <a:avLst/>
+                    </a:prstGeom>
+                  </pic:spPr>
+                </pic:pic>
+              </a:graphicData>
+            </a:graphic>
+          </wp:inline>
+        </w:drawing>
+      </w:r>
+      <w:r>
+        <w:rPr>
+          <w:lang w:val="es-AR"/>
+        </w:rPr>
+        <w:t xml:space="preserve"> mapeara el estado inicial</w:t>
+      </w:r>
+      <w:r>
+        <w:rPr>
+          <w:noProof/>
+          <w:lang w:val="es-AR" w:eastAsia="es-AR"/>
+        </w:rPr>
+        <w:drawing>
+          <wp:inline distT="0" distB="0" distL="0" distR="0" wp14:anchorId="21F18F3E" wp14:editId="4B1100BC">
+            <wp:extent cx="670197" cy="238940"/>
+            <wp:effectExtent l="0" t="0" r="0" b="8890"/>
+            <wp:docPr id="27" name="Imagen 27"/>
+            <wp:cNvGraphicFramePr>
+              <a:graphicFrameLocks xmlns:a="http://schemas.openxmlformats.org/drawingml/2006/main" noChangeAspect="1"/>
+            </wp:cNvGraphicFramePr>
+            <a:graphic xmlns:a="http://schemas.openxmlformats.org/drawingml/2006/main">
+              <a:graphicData uri="http://schemas.openxmlformats.org/drawingml/2006/picture">
+                <pic:pic xmlns:pic="http://schemas.openxmlformats.org/drawingml/2006/picture">
+                  <pic:nvPicPr>
+                    <pic:cNvPr id="1" name=""/>
+                    <pic:cNvPicPr/>
+                  </pic:nvPicPr>
+                  <pic:blipFill>
+                    <a:blip r:embed="rId23"/>
+                    <a:stretch>
+                      <a:fillRect/>
+                    </a:stretch>
+                  </pic:blipFill>
+                  <pic:spPr>
+                    <a:xfrm>
+                      <a:off x="0" y="0"/>
+                      <a:ext cx="689998" cy="245999"/>
+                    </a:xfrm>
+                    <a:prstGeom prst="rect">
+                      <a:avLst/>
+                    </a:prstGeom>
+                  </pic:spPr>
+                </pic:pic>
+              </a:graphicData>
+            </a:graphic>
+          </wp:inline>
+        </w:drawing>
+      </w:r>
+      <w:r>
+        <w:rPr>
+          <w:lang w:val="es-AR"/>
+        </w:rPr>
+        <w:t xml:space="preserve"> con el estado objetivo</w:t>
+      </w:r>
+      <w:r>
+        <w:rPr>
+          <w:lang w:val="es-AR"/>
+        </w:rPr>
+        <w:drawing>
+          <wp:inline distT="0" distB="0" distL="0" distR="0" wp14:anchorId="4A10BB30" wp14:editId="4F8ECC55">
+            <wp:extent cx="1589198" cy="247346"/>
+            <wp:effectExtent l="0" t="0" r="0" b="635"/>
+            <wp:docPr id="28" name="Imagen 28"/>
+            <wp:cNvGraphicFramePr>
+              <a:graphicFrameLocks xmlns:a="http://schemas.openxmlformats.org/drawingml/2006/main" noChangeAspect="1"/>
+            </wp:cNvGraphicFramePr>
+            <a:graphic xmlns:a="http://schemas.openxmlformats.org/drawingml/2006/main">
+              <a:graphicData uri="http://schemas.openxmlformats.org/drawingml/2006/picture">
+                <pic:pic xmlns:pic="http://schemas.openxmlformats.org/drawingml/2006/picture">
+                  <pic:nvPicPr>
+                    <pic:cNvPr id="1" name=""/>
+                    <pic:cNvPicPr/>
+                  </pic:nvPicPr>
+                  <pic:blipFill>
+                    <a:blip r:embed="rId27"/>
+                    <a:stretch>
+                      <a:fillRect/>
+                    </a:stretch>
+                  </pic:blipFill>
+                  <pic:spPr>
+                    <a:xfrm>
+                      <a:off x="0" y="0"/>
+                      <a:ext cx="1638229" cy="254977"/>
+                    </a:xfrm>
+                    <a:prstGeom prst="rect">
+                      <a:avLst/>
+                    </a:prstGeom>
+                  </pic:spPr>
+                </pic:pic>
+              </a:graphicData>
+            </a:graphic>
+          </wp:inline>
+        </w:drawing>
+      </w:r>
+      <w:r>
+        <w:rPr>
+          <w:lang w:val="es-AR"/>
+        </w:rPr>
+        <w:t xml:space="preserve"> con mayor fidelidad que con la descomposición standard de </w:t>
+      </w:r>
+      <w:r>
+        <w:rPr>
+          <w:noProof/>
+          <w:lang w:val="es-AR" w:eastAsia="es-AR"/>
+        </w:rPr>
+        <w:drawing>
+          <wp:inline distT="0" distB="0" distL="0" distR="0" wp14:anchorId="6D0AE138" wp14:editId="556F048C">
+            <wp:extent cx="813721" cy="248156"/>
+            <wp:effectExtent l="0" t="0" r="5715" b="0"/>
+            <wp:docPr id="29" name="Imagen 29"/>
+            <wp:cNvGraphicFramePr>
+              <a:graphicFrameLocks xmlns:a="http://schemas.openxmlformats.org/drawingml/2006/main" noChangeAspect="1"/>
+            </wp:cNvGraphicFramePr>
+            <a:graphic xmlns:a="http://schemas.openxmlformats.org/drawingml/2006/main">
+              <a:graphicData uri="http://schemas.openxmlformats.org/drawingml/2006/picture">
+                <pic:pic xmlns:pic="http://schemas.openxmlformats.org/drawingml/2006/picture">
+                  <pic:nvPicPr>
+                    <pic:cNvPr id="1" name=""/>
+                    <pic:cNvPicPr/>
+                  </pic:nvPicPr>
+                  <pic:blipFill>
+                    <a:blip r:embed="rId21"/>
+                    <a:stretch>
+                      <a:fillRect/>
+                    </a:stretch>
+                  </pic:blipFill>
+                  <pic:spPr>
+                    <a:xfrm>
+                      <a:off x="0" y="0"/>
+                      <a:ext cx="846322" cy="258098"/>
+                    </a:xfrm>
+                    <a:prstGeom prst="rect">
+                      <a:avLst/>
+                    </a:prstGeom>
+                  </pic:spPr>
+                </pic:pic>
+              </a:graphicData>
+            </a:graphic>
+          </wp:inline>
+        </w:drawing>
+      </w:r>
+      <w:r>
+        <w:rPr>
+          <w:lang w:val="es-AR"/>
+        </w:rPr>
+        <w:t xml:space="preserve">. Notemos que la ecuación mostrada tiene una forma cerrada explicita y de que, en </w:t>
+      </w:r>
+      <w:proofErr w:type="spellStart"/>
+      <w:r>
+        <w:rPr>
+          <w:lang w:val="es-AR"/>
+        </w:rPr>
+        <w:t>gral</w:t>
+      </w:r>
+      <w:proofErr w:type="spellEnd"/>
+      <w:r>
+        <w:rPr>
+          <w:lang w:val="es-AR"/>
+        </w:rPr>
+        <w:t xml:space="preserve">, </w:t>
+      </w:r>
+      <w:r>
+        <w:rPr>
+          <w:lang w:val="es-AR"/>
+        </w:rPr>
+        <w:drawing>
+          <wp:inline distT="0" distB="0" distL="0" distR="0" wp14:anchorId="28E87232" wp14:editId="60B5B8CC">
+            <wp:extent cx="2146640" cy="198593"/>
+            <wp:effectExtent l="0" t="0" r="0" b="0"/>
+            <wp:docPr id="30" name="Imagen 30"/>
+            <wp:cNvGraphicFramePr>
+              <a:graphicFrameLocks xmlns:a="http://schemas.openxmlformats.org/drawingml/2006/main" noChangeAspect="1"/>
+            </wp:cNvGraphicFramePr>
+            <a:graphic xmlns:a="http://schemas.openxmlformats.org/drawingml/2006/main">
+              <a:graphicData uri="http://schemas.openxmlformats.org/drawingml/2006/picture">
+                <pic:pic xmlns:pic="http://schemas.openxmlformats.org/drawingml/2006/picture">
+                  <pic:nvPicPr>
+                    <pic:cNvPr id="1" name=""/>
+                    <pic:cNvPicPr/>
+                  </pic:nvPicPr>
+                  <pic:blipFill rotWithShape="1">
+                    <a:blip r:embed="rId28"/>
+                    <a:srcRect l="-161" t="20133" r="1" b="20274"/>
+                    <a:stretch/>
+                  </pic:blipFill>
+                  <pic:spPr bwMode="auto">
+                    <a:xfrm>
+                      <a:off x="0" y="0"/>
+                      <a:ext cx="2290031" cy="211859"/>
+                    </a:xfrm>
+                    <a:prstGeom prst="rect">
+                      <a:avLst/>
+                    </a:prstGeom>
+                    <a:ln>
+                      <a:noFill/>
+                    </a:ln>
+                    <a:extLst>
+                      <a:ext uri="{53640926-AAD7-44D8-BBD7-CCE9431645EC}">
+                        <a14:shadowObscured xmlns:a14="http://schemas.microsoft.com/office/drawing/2010/main"/>
+                      </a:ext>
+                    </a:extLst>
+                  </pic:spPr>
+                </pic:pic>
+              </a:graphicData>
+            </a:graphic>
+          </wp:inline>
+        </w:drawing>
+      </w:r>
+      <w:r>
+        <w:rPr>
+          <w:lang w:val="es-AR"/>
+        </w:rPr>
+        <w:t xml:space="preserve">. Es decir, la descomposición optimizado no </w:t>
+      </w:r>
+      <w:proofErr w:type="spellStart"/>
+      <w:r>
+        <w:rPr>
+          <w:lang w:val="es-AR"/>
+        </w:rPr>
+        <w:t>esta</w:t>
+      </w:r>
+      <w:proofErr w:type="spellEnd"/>
+      <w:r>
+        <w:rPr>
+          <w:lang w:val="es-AR"/>
+        </w:rPr>
+        <w:t xml:space="preserve"> limitada a </w:t>
+      </w:r>
+      <w:r>
+        <w:rPr>
+          <w:lang w:val="es-AR"/>
+        </w:rPr>
+        <w:t xml:space="preserve">realizar la operación objetivo de forma </w:t>
+      </w:r>
+      <w:proofErr w:type="spellStart"/>
+      <w:proofErr w:type="gramStart"/>
+      <w:r>
+        <w:rPr>
+          <w:lang w:val="es-AR"/>
+        </w:rPr>
+        <w:t>perfecta,incluso</w:t>
+      </w:r>
+      <w:proofErr w:type="spellEnd"/>
+      <w:proofErr w:type="gramEnd"/>
+      <w:r>
+        <w:rPr>
+          <w:lang w:val="es-AR"/>
+        </w:rPr>
+        <w:t xml:space="preserve"> con </w:t>
+      </w:r>
+      <w:proofErr w:type="spellStart"/>
+      <w:r>
+        <w:rPr>
+          <w:lang w:val="es-AR"/>
+        </w:rPr>
+        <w:t>uasencia</w:t>
+      </w:r>
+      <w:proofErr w:type="spellEnd"/>
+      <w:r>
+        <w:rPr>
+          <w:lang w:val="es-AR"/>
+        </w:rPr>
+        <w:t xml:space="preserve"> de ruido. En este estudio, el </w:t>
+      </w:r>
+      <w:proofErr w:type="spellStart"/>
+      <w:r>
+        <w:rPr>
+          <w:lang w:val="es-AR"/>
+        </w:rPr>
+        <w:t>grandient</w:t>
+      </w:r>
+      <w:proofErr w:type="spellEnd"/>
+      <w:r>
+        <w:rPr>
+          <w:lang w:val="es-AR"/>
+        </w:rPr>
+        <w:t xml:space="preserve"> </w:t>
+      </w:r>
+      <w:proofErr w:type="spellStart"/>
+      <w:r>
+        <w:rPr>
+          <w:lang w:val="es-AR"/>
+        </w:rPr>
+        <w:t>descent</w:t>
+      </w:r>
+      <w:proofErr w:type="spellEnd"/>
+      <w:r>
+        <w:rPr>
+          <w:lang w:val="es-AR"/>
+        </w:rPr>
+        <w:t xml:space="preserve"> in Python fue ejecutado usando la </w:t>
+      </w:r>
+      <w:proofErr w:type="spellStart"/>
+      <w:proofErr w:type="gramStart"/>
+      <w:r>
+        <w:rPr>
+          <w:b/>
+          <w:lang w:val="es-AR"/>
+        </w:rPr>
+        <w:t>funcion</w:t>
+      </w:r>
+      <w:r>
+        <w:rPr>
+          <w:b/>
+        </w:rPr>
+        <w:t>scipy.optimize</w:t>
+      </w:r>
+      <w:proofErr w:type="gramEnd"/>
+      <w:r>
+        <w:rPr>
+          <w:b/>
+        </w:rPr>
+        <w:t>.minimize</w:t>
+      </w:r>
+      <w:proofErr w:type="spellEnd"/>
+      <w:r>
+        <w:rPr>
+          <w:b/>
+        </w:rPr>
+        <w:t xml:space="preserve"> </w:t>
+      </w:r>
+      <w:r>
+        <w:t xml:space="preserve">de la librería </w:t>
+      </w:r>
+      <w:proofErr w:type="spellStart"/>
+      <w:r>
+        <w:t>ScyPy</w:t>
+      </w:r>
+      <w:proofErr w:type="spellEnd"/>
+      <w:r>
+        <w:t xml:space="preserve">, con el método </w:t>
+      </w:r>
+      <w:r>
+        <w:rPr>
+          <w:b/>
+        </w:rPr>
+        <w:t>L-BFGS-B</w:t>
+      </w:r>
+      <w:r>
+        <w:t xml:space="preserve">. Para los parámetros usados en ambos </w:t>
+      </w:r>
+      <w:proofErr w:type="spellStart"/>
+      <w:r>
+        <w:t>experiemntos</w:t>
+      </w:r>
+      <w:proofErr w:type="spellEnd"/>
+      <w:r>
+        <w:t xml:space="preserve"> ejecutados en el hardware IBM, el </w:t>
+      </w:r>
+      <w:proofErr w:type="spellStart"/>
+      <w:r>
+        <w:t>gradient</w:t>
+      </w:r>
+      <w:proofErr w:type="spellEnd"/>
+      <w:r>
+        <w:t xml:space="preserve"> </w:t>
+      </w:r>
+      <w:proofErr w:type="spellStart"/>
+      <w:r>
+        <w:t>descent</w:t>
+      </w:r>
+      <w:proofErr w:type="spellEnd"/>
+      <w:r>
+        <w:t xml:space="preserve"> usado para optimización una single </w:t>
+      </w:r>
+      <w:proofErr w:type="spellStart"/>
+      <w:r>
+        <w:t>gate</w:t>
+      </w:r>
+      <w:proofErr w:type="spellEnd"/>
+      <w:r>
+        <w:t xml:space="preserve"> puede ser ejecutado aproximadamente en 0.2 segundos en una PC standard.</w:t>
+      </w:r>
+    </w:p>
+    <w:p>
+      <w:r>
+        <w:lastRenderedPageBreak/>
+        <w:t xml:space="preserve">Para dar </w:t>
+      </w:r>
+      <w:proofErr w:type="spellStart"/>
+      <w:r>
+        <w:t>mas</w:t>
+      </w:r>
+      <w:proofErr w:type="spellEnd"/>
+      <w:r>
+        <w:t xml:space="preserve"> intuición en como la operación optimizado mejora la fidelidad, empezamos notando que el efecto de la relajación es </w:t>
+      </w:r>
+      <w:proofErr w:type="spellStart"/>
+      <w:r>
+        <w:t>mas</w:t>
+      </w:r>
+      <w:proofErr w:type="spellEnd"/>
+      <w:r>
+        <w:t xml:space="preserve"> pronunciada en el polo sur de la </w:t>
+      </w:r>
+      <w:proofErr w:type="spellStart"/>
+      <w:r>
+        <w:t>Bloch</w:t>
+      </w:r>
+      <w:proofErr w:type="spellEnd"/>
+      <w:r>
+        <w:t xml:space="preserve"> </w:t>
+      </w:r>
+      <w:proofErr w:type="spellStart"/>
+      <w:proofErr w:type="gramStart"/>
+      <w:r>
+        <w:t>Sphere</w:t>
+      </w:r>
+      <w:proofErr w:type="spellEnd"/>
+      <w:r>
+        <w:t>(</w:t>
+      </w:r>
+      <w:proofErr w:type="gramEnd"/>
+      <w:r>
+        <w:t xml:space="preserve">estado excitado),y que el efecto del desfase es </w:t>
+      </w:r>
+      <w:proofErr w:type="spellStart"/>
+      <w:r>
+        <w:t>mas</w:t>
+      </w:r>
+      <w:proofErr w:type="spellEnd"/>
+      <w:r>
+        <w:t xml:space="preserve"> pronunciado en el ecuador de la </w:t>
+      </w:r>
+      <w:proofErr w:type="spellStart"/>
+      <w:r>
+        <w:t>Bloch</w:t>
+      </w:r>
+      <w:proofErr w:type="spellEnd"/>
+      <w:r>
+        <w:t xml:space="preserve"> </w:t>
+      </w:r>
+      <w:proofErr w:type="spellStart"/>
+      <w:r>
+        <w:t>Sphere</w:t>
+      </w:r>
+      <w:proofErr w:type="spellEnd"/>
+      <w:r>
+        <w:t xml:space="preserve">(estados de superposición igual). Por esto, para mapear de mejor forma el estado inicial con el </w:t>
+      </w:r>
+      <w:proofErr w:type="spellStart"/>
+      <w:r>
+        <w:t>estad</w:t>
+      </w:r>
+      <w:proofErr w:type="spellEnd"/>
+      <w:r>
+        <w:t xml:space="preserve"> objetivo, el optimizador encuentra una trayectoria a lo largo de la esfera de </w:t>
+      </w:r>
+      <w:proofErr w:type="spellStart"/>
+      <w:r>
+        <w:t>Bloch</w:t>
+      </w:r>
+      <w:proofErr w:type="spellEnd"/>
+      <w:r>
+        <w:t xml:space="preserve"> que busca evitar lo máximo posible las regiones ruidosas.</w:t>
+      </w:r>
+    </w:p>
+    <w:p>
+      <w:r>
+        <w:drawing>
+          <wp:inline distT="0" distB="0" distL="0" distR="0" wp14:anchorId="659AEA0E" wp14:editId="41CD399A">
+            <wp:extent cx="2943683" cy="2516912"/>
+            <wp:effectExtent l="0" t="0" r="0" b="0"/>
+            <wp:docPr id="31" name="Imagen 31"/>
+            <wp:cNvGraphicFramePr>
+              <a:graphicFrameLocks xmlns:a="http://schemas.openxmlformats.org/drawingml/2006/main" noChangeAspect="1"/>
+            </wp:cNvGraphicFramePr>
+            <a:graphic xmlns:a="http://schemas.openxmlformats.org/drawingml/2006/main">
+              <a:graphicData uri="http://schemas.openxmlformats.org/drawingml/2006/picture">
+                <pic:pic xmlns:pic="http://schemas.openxmlformats.org/drawingml/2006/picture">
+                  <pic:nvPicPr>
+                    <pic:cNvPr id="1" name=""/>
+                    <pic:cNvPicPr/>
+                  </pic:nvPicPr>
+                  <pic:blipFill>
+                    <a:blip r:embed="rId29"/>
+                    <a:stretch>
+                      <a:fillRect/>
+                    </a:stretch>
+                  </pic:blipFill>
+                  <pic:spPr>
+                    <a:xfrm>
+                      <a:off x="0" y="0"/>
+                      <a:ext cx="2951160" cy="2523305"/>
+                    </a:xfrm>
+                    <a:prstGeom prst="rect">
+                      <a:avLst/>
+                    </a:prstGeom>
+                  </pic:spPr>
+                </pic:pic>
+              </a:graphicData>
+            </a:graphic>
+          </wp:inline>
+        </w:drawing>
+      </w:r>
+    </w:p>
+    <w:p>
+      <w:pPr>
+        <w:rPr>
+          <w:lang w:val="es-AR"/>
+        </w:rPr>
+      </w:pPr>
+      <w:r>
+        <w:rPr>
+          <w:lang w:val="es-AR"/>
+        </w:rPr>
+        <w:t xml:space="preserve">En este ejemplo, el camino azul es el camino optimizado para llegar del </w:t>
+      </w:r>
+      <w:proofErr w:type="spellStart"/>
+      <w:r>
+        <w:rPr>
+          <w:lang w:val="es-AR"/>
+        </w:rPr>
+        <w:t>initial</w:t>
+      </w:r>
+      <w:proofErr w:type="spellEnd"/>
+      <w:r>
+        <w:rPr>
+          <w:lang w:val="es-AR"/>
+        </w:rPr>
+        <w:t xml:space="preserve"> </w:t>
+      </w:r>
+      <w:proofErr w:type="spellStart"/>
+      <w:r>
+        <w:rPr>
+          <w:lang w:val="es-AR"/>
+        </w:rPr>
+        <w:t>state</w:t>
+      </w:r>
+      <w:proofErr w:type="spellEnd"/>
+      <w:r>
+        <w:rPr>
+          <w:lang w:val="es-AR"/>
+        </w:rPr>
+        <w:t xml:space="preserve"> al target </w:t>
+      </w:r>
+      <w:proofErr w:type="spellStart"/>
+      <w:proofErr w:type="gramStart"/>
+      <w:r>
+        <w:rPr>
+          <w:lang w:val="es-AR"/>
+        </w:rPr>
+        <w:t>state.El</w:t>
+      </w:r>
+      <w:proofErr w:type="spellEnd"/>
+      <w:proofErr w:type="gramEnd"/>
+      <w:r>
+        <w:rPr>
+          <w:lang w:val="es-AR"/>
+        </w:rPr>
+        <w:t xml:space="preserve"> rojo es el no optimizado. Observemos que el camino azul encuentra un camino que trata evitar las zonas de mayor ruido antes </w:t>
+      </w:r>
+      <w:proofErr w:type="gramStart"/>
+      <w:r>
+        <w:rPr>
+          <w:lang w:val="es-AR"/>
+        </w:rPr>
+        <w:t>mencionadas(</w:t>
+      </w:r>
+      <w:proofErr w:type="gramEnd"/>
+      <w:r>
+        <w:rPr>
+          <w:lang w:val="es-AR"/>
+        </w:rPr>
+        <w:t>el ecuador y el polo sur).</w:t>
+      </w:r>
+    </w:p>
+    <w:p>
+      <w:pPr>
+        <w:rPr>
+          <w:lang w:val="es-AR"/>
+        </w:rPr>
+      </w:pPr>
+    </w:p>
+    <w:p>
+      <w:pPr>
+        <w:jc w:val="center"/>
+        <w:rPr>
+          <w:u w:val="single"/>
+          <w:lang w:val="es-AR"/>
+        </w:rPr>
+      </w:pPr>
+      <w:r>
+        <w:rPr>
+          <w:u w:val="single"/>
+          <w:lang w:val="es-AR"/>
+        </w:rPr>
+        <w:t>Resultados</w:t>
+      </w:r>
+    </w:p>
+    <w:p>
+      <w:pPr>
+        <w:rPr>
+          <w:lang w:val="es-AR"/>
+        </w:rPr>
+      </w:pPr>
+      <w:proofErr w:type="spellStart"/>
+      <w:r>
+        <w:rPr>
+          <w:u w:val="single"/>
+          <w:lang w:val="es-AR"/>
+        </w:rPr>
+        <w:t>Reduccion</w:t>
+      </w:r>
+      <w:proofErr w:type="spellEnd"/>
+      <w:r>
+        <w:rPr>
+          <w:u w:val="single"/>
+          <w:lang w:val="es-AR"/>
+        </w:rPr>
+        <w:t xml:space="preserve"> de errores en </w:t>
+      </w:r>
+      <w:proofErr w:type="spellStart"/>
+      <w:r>
+        <w:rPr>
+          <w:u w:val="single"/>
+          <w:lang w:val="es-AR"/>
+        </w:rPr>
+        <w:t>ibmq_rome</w:t>
+      </w:r>
+      <w:proofErr w:type="spellEnd"/>
+      <w:r>
+        <w:rPr>
+          <w:u w:val="single"/>
+          <w:lang w:val="es-AR"/>
+        </w:rPr>
+        <w:t>:</w:t>
+      </w:r>
+      <w:r>
+        <w:rPr>
+          <w:u w:val="single"/>
+          <w:lang w:val="es-AR"/>
+        </w:rPr>
+        <w:t xml:space="preserve"> </w:t>
+      </w:r>
+      <w:r>
+        <w:rPr>
+          <w:lang w:val="es-AR"/>
+        </w:rPr>
+        <w:t xml:space="preserve"> Validaremos nuestro protocolo en el </w:t>
+      </w:r>
+      <w:proofErr w:type="spellStart"/>
+      <w:r>
+        <w:rPr>
+          <w:lang w:val="es-AR"/>
+        </w:rPr>
+        <w:t>qubit</w:t>
+      </w:r>
+      <w:proofErr w:type="spellEnd"/>
+      <w:r>
+        <w:rPr>
+          <w:lang w:val="es-AR"/>
+        </w:rPr>
+        <w:t xml:space="preserve"> 3 de </w:t>
+      </w:r>
+      <w:proofErr w:type="spellStart"/>
+      <w:r>
+        <w:rPr>
+          <w:lang w:val="es-AR"/>
+        </w:rPr>
+        <w:t>ibmq_</w:t>
+      </w:r>
+      <w:proofErr w:type="gramStart"/>
+      <w:r>
+        <w:rPr>
+          <w:lang w:val="es-AR"/>
+        </w:rPr>
+        <w:t>rome,determinando</w:t>
+      </w:r>
+      <w:proofErr w:type="spellEnd"/>
+      <w:proofErr w:type="gramEnd"/>
+      <w:r>
+        <w:rPr>
+          <w:lang w:val="es-AR"/>
+        </w:rPr>
+        <w:t xml:space="preserve"> </w:t>
+      </w:r>
+      <w:proofErr w:type="spellStart"/>
+      <w:r>
+        <w:rPr>
+          <w:lang w:val="es-AR"/>
+        </w:rPr>
+        <w:t>empircamente</w:t>
+      </w:r>
+      <w:proofErr w:type="spellEnd"/>
+      <w:r>
+        <w:rPr>
+          <w:lang w:val="es-AR"/>
+        </w:rPr>
+        <w:t xml:space="preserve"> la reducción del ratio single </w:t>
+      </w:r>
+      <w:proofErr w:type="spellStart"/>
+      <w:r>
+        <w:rPr>
+          <w:lang w:val="es-AR"/>
+        </w:rPr>
+        <w:t>qubit</w:t>
+      </w:r>
+      <w:proofErr w:type="spellEnd"/>
+      <w:r>
+        <w:rPr>
+          <w:lang w:val="es-AR"/>
+        </w:rPr>
+        <w:t xml:space="preserve"> que podemos obtener con el optimizador. Los </w:t>
+      </w:r>
+      <w:proofErr w:type="gramStart"/>
+      <w:r>
+        <w:rPr>
+          <w:lang w:val="es-AR"/>
+        </w:rPr>
+        <w:t>detalles técnico</w:t>
+      </w:r>
+      <w:proofErr w:type="gramEnd"/>
+      <w:r>
+        <w:rPr>
+          <w:lang w:val="es-AR"/>
+        </w:rPr>
+        <w:t xml:space="preserve"> pueden verse en el </w:t>
+      </w:r>
+      <w:proofErr w:type="spellStart"/>
+      <w:r>
+        <w:rPr>
+          <w:lang w:val="es-AR"/>
+        </w:rPr>
+        <w:t>paper</w:t>
+      </w:r>
+      <w:proofErr w:type="spellEnd"/>
+      <w:r>
+        <w:rPr>
+          <w:lang w:val="es-AR"/>
+        </w:rPr>
+        <w:t xml:space="preserve">. Como la mejora de fidelidad obtenida por el optimizador es relativamente baja, usamos un </w:t>
+      </w:r>
+      <w:proofErr w:type="spellStart"/>
+      <w:r>
+        <w:rPr>
+          <w:lang w:val="es-AR"/>
+        </w:rPr>
+        <w:t>experiemnto</w:t>
+      </w:r>
+      <w:proofErr w:type="spellEnd"/>
+      <w:r>
+        <w:rPr>
+          <w:lang w:val="es-AR"/>
+        </w:rPr>
+        <w:t xml:space="preserve"> RB para detectar estas </w:t>
+      </w:r>
+      <w:proofErr w:type="spellStart"/>
+      <w:proofErr w:type="gramStart"/>
+      <w:r>
+        <w:rPr>
+          <w:lang w:val="es-AR"/>
+        </w:rPr>
+        <w:t>mejoras,acumulándolas</w:t>
+      </w:r>
+      <w:proofErr w:type="spellEnd"/>
+      <w:proofErr w:type="gramEnd"/>
+      <w:r>
+        <w:rPr>
+          <w:lang w:val="es-AR"/>
+        </w:rPr>
+        <w:t xml:space="preserve"> a lo largo de toda la secuencia de </w:t>
+      </w:r>
+      <w:proofErr w:type="spellStart"/>
+      <w:r>
+        <w:rPr>
+          <w:lang w:val="es-AR"/>
+        </w:rPr>
+        <w:t>gates.Los</w:t>
+      </w:r>
+      <w:proofErr w:type="spellEnd"/>
+      <w:r>
+        <w:rPr>
+          <w:lang w:val="es-AR"/>
+        </w:rPr>
+        <w:t xml:space="preserve"> detalles del </w:t>
+      </w:r>
+      <w:proofErr w:type="spellStart"/>
+      <w:r>
+        <w:rPr>
+          <w:lang w:val="es-AR"/>
+        </w:rPr>
+        <w:t>experiemnto</w:t>
+      </w:r>
+      <w:proofErr w:type="spellEnd"/>
+      <w:r>
+        <w:rPr>
+          <w:lang w:val="es-AR"/>
+        </w:rPr>
+        <w:t xml:space="preserve"> están en el </w:t>
+      </w:r>
+      <w:proofErr w:type="spellStart"/>
+      <w:r>
+        <w:rPr>
+          <w:lang w:val="es-AR"/>
+        </w:rPr>
+        <w:t>paper</w:t>
+      </w:r>
+      <w:proofErr w:type="spellEnd"/>
+      <w:r>
+        <w:rPr>
+          <w:lang w:val="es-AR"/>
+        </w:rPr>
+        <w:t>.</w:t>
+      </w:r>
+    </w:p>
+    <w:p>
+      <w:pPr>
+        <w:rPr>
+          <w:lang w:val="es-AR"/>
+        </w:rPr>
+      </w:pPr>
+      <w:r>
+        <w:rPr>
+          <w:lang w:val="es-AR"/>
+        </w:rPr>
+        <w:lastRenderedPageBreak/>
+        <w:drawing>
+          <wp:inline distT="0" distB="0" distL="0" distR="0" wp14:anchorId="0EC571E2" wp14:editId="19BCECA6">
+            <wp:extent cx="6126969" cy="2808848"/>
+            <wp:effectExtent l="0" t="0" r="7620" b="0"/>
+            <wp:docPr id="32" name="Imagen 32"/>
+            <wp:cNvGraphicFramePr>
+              <a:graphicFrameLocks xmlns:a="http://schemas.openxmlformats.org/drawingml/2006/main" noChangeAspect="1"/>
+            </wp:cNvGraphicFramePr>
+            <a:graphic xmlns:a="http://schemas.openxmlformats.org/drawingml/2006/main">
+              <a:graphicData uri="http://schemas.openxmlformats.org/drawingml/2006/picture">
+                <pic:pic xmlns:pic="http://schemas.openxmlformats.org/drawingml/2006/picture">
+                  <pic:nvPicPr>
+                    <pic:cNvPr id="1" name=""/>
+                    <pic:cNvPicPr/>
+                  </pic:nvPicPr>
+                  <pic:blipFill>
+                    <a:blip r:embed="rId30"/>
+                    <a:stretch>
+                      <a:fillRect/>
+                    </a:stretch>
+                  </pic:blipFill>
+                  <pic:spPr>
+                    <a:xfrm>
+                      <a:off x="0" y="0"/>
+                      <a:ext cx="6153801" cy="2821149"/>
+                    </a:xfrm>
+                    <a:prstGeom prst="rect">
+                      <a:avLst/>
+                    </a:prstGeom>
+                  </pic:spPr>
+                </pic:pic>
+              </a:graphicData>
+            </a:graphic>
+          </wp:inline>
+        </w:drawing>
+      </w:r>
+    </w:p>
+    <w:p>
+      <w:pPr>
+        <w:rPr>
+          <w:lang w:val="es-AR"/>
+        </w:rPr>
+      </w:pPr>
+      <w:r>
+        <w:rPr>
+          <w:lang w:val="es-AR"/>
+        </w:rPr>
+        <w:t xml:space="preserve">Las líneas azules muestran la fidelidad promedio para circuitos optimizados, y el rojo para circuitos no optimizados. El </w:t>
+      </w:r>
+      <w:proofErr w:type="spellStart"/>
+      <w:r>
+        <w:rPr>
+          <w:lang w:val="es-AR"/>
+        </w:rPr>
+        <w:t>plot</w:t>
+      </w:r>
+      <w:proofErr w:type="spellEnd"/>
+      <w:r>
+        <w:rPr>
+          <w:lang w:val="es-AR"/>
+        </w:rPr>
+        <w:t xml:space="preserve"> izquierdo es la ejecución de la simulación, y el derecho el de ibmq_rome.</w:t>
+      </w:r>
       <w:bookmarkStart w:id="0" w:name="_GoBack"/>
       <w:bookmarkEnd w:id="0"/>
     </w:p>

</xml_diff>